<commit_message>
Updated schema and added real stock data to db setup file
</commit_message>
<xml_diff>
--- a/Documents/Project Requirement/ProjectRequirement.docx
+++ b/Documents/Project Requirement/ProjectRequirement.docx
@@ -8,13 +8,13 @@
         <w:spacing w:line="480" w:lineRule="auto"/>
         <w:jc w:val="center"/>
         <w:rPr>
-          <w:rFonts w:ascii="新細明體" w:eastAsia="新細明體" w:hAnsi="新細明體" w:cs="新細明體"/>
-          <w:lang w:eastAsia="zh-TW"/>
-        </w:rPr>
-      </w:pPr>
-      <w:r>
-        <w:rPr>
-          <w:rFonts w:ascii="新細明體" w:eastAsia="新細明體" w:hAnsi="新細明體" w:cs="新細明體"/>
+          <w:rFonts w:ascii="PMingLiU" w:eastAsia="PMingLiU" w:hAnsi="PMingLiU" w:cs="PMingLiU"/>
+          <w:lang w:eastAsia="zh-TW"/>
+        </w:rPr>
+      </w:pPr>
+      <w:r>
+        <w:rPr>
+          <w:rFonts w:ascii="PMingLiU" w:eastAsia="PMingLiU" w:hAnsi="PMingLiU" w:cs="PMingLiU"/>
           <w:lang w:eastAsia="zh-TW"/>
         </w:rPr>
         <w:t> </w:t>
@@ -26,13 +26,13 @@
         <w:spacing w:line="480" w:lineRule="auto"/>
         <w:jc w:val="center"/>
         <w:rPr>
-          <w:rFonts w:ascii="新細明體" w:eastAsia="新細明體" w:hAnsi="新細明體" w:cs="新細明體"/>
-          <w:lang w:eastAsia="zh-TW"/>
-        </w:rPr>
-      </w:pPr>
-      <w:r>
-        <w:rPr>
-          <w:rFonts w:ascii="新細明體" w:eastAsia="新細明體" w:hAnsi="新細明體" w:cs="新細明體"/>
+          <w:rFonts w:ascii="PMingLiU" w:eastAsia="PMingLiU" w:hAnsi="PMingLiU" w:cs="PMingLiU"/>
+          <w:lang w:eastAsia="zh-TW"/>
+        </w:rPr>
+      </w:pPr>
+      <w:r>
+        <w:rPr>
+          <w:rFonts w:ascii="PMingLiU" w:eastAsia="PMingLiU" w:hAnsi="PMingLiU" w:cs="PMingLiU"/>
           <w:lang w:eastAsia="zh-TW"/>
         </w:rPr>
         <w:t> </w:t>
@@ -44,16 +44,16 @@
         <w:spacing w:line="480" w:lineRule="auto"/>
         <w:jc w:val="center"/>
         <w:rPr>
-          <w:rFonts w:ascii="Times New Roman" w:eastAsia="新細明體" w:hAnsi="Times New Roman" w:cs="Times New Roman"/>
-          <w:color w:val="000000"/>
-          <w:sz w:val="28"/>
-          <w:szCs w:val="28"/>
-          <w:lang w:eastAsia="zh-TW"/>
-        </w:rPr>
-      </w:pPr>
-      <w:r>
-        <w:rPr>
-          <w:rFonts w:ascii="Times New Roman" w:eastAsia="新細明體" w:hAnsi="Times New Roman" w:cs="Times New Roman"/>
+          <w:rFonts w:ascii="Times New Roman" w:eastAsia="PMingLiU" w:hAnsi="Times New Roman" w:cs="Times New Roman"/>
+          <w:color w:val="000000"/>
+          <w:sz w:val="28"/>
+          <w:szCs w:val="28"/>
+          <w:lang w:eastAsia="zh-TW"/>
+        </w:rPr>
+      </w:pPr>
+      <w:r>
+        <w:rPr>
+          <w:rFonts w:ascii="Times New Roman" w:eastAsia="PMingLiU" w:hAnsi="Times New Roman" w:cs="Times New Roman"/>
           <w:color w:val="000000"/>
           <w:sz w:val="28"/>
           <w:szCs w:val="28"/>
@@ -63,7 +63,7 @@
       </w:r>
       <w:r>
         <w:rPr>
-          <w:rFonts w:ascii="Times New Roman" w:eastAsia="新細明體" w:hAnsi="Times New Roman" w:cs="Times New Roman"/>
+          <w:rFonts w:ascii="Times New Roman" w:eastAsia="PMingLiU" w:hAnsi="Times New Roman" w:cs="Times New Roman"/>
           <w:color w:val="000000"/>
           <w:sz w:val="28"/>
           <w:szCs w:val="28"/>
@@ -78,7 +78,7 @@
         <w:spacing w:line="480" w:lineRule="auto"/>
         <w:jc w:val="center"/>
         <w:rPr>
-          <w:rFonts w:ascii="Times New Roman" w:eastAsia="新細明體" w:hAnsi="Times New Roman" w:cs="Times New Roman"/>
+          <w:rFonts w:ascii="Times New Roman" w:eastAsia="PMingLiU" w:hAnsi="Times New Roman" w:cs="Times New Roman"/>
           <w:color w:val="000000"/>
           <w:sz w:val="32"/>
           <w:szCs w:val="32"/>
@@ -92,7 +92,7 @@
         <w:spacing w:line="480" w:lineRule="auto"/>
         <w:jc w:val="center"/>
         <w:rPr>
-          <w:rFonts w:ascii="Times New Roman" w:eastAsia="新細明體" w:hAnsi="Times New Roman" w:cs="Times New Roman"/>
+          <w:rFonts w:ascii="Times New Roman" w:eastAsia="PMingLiU" w:hAnsi="Times New Roman" w:cs="Times New Roman"/>
           <w:color w:val="000000"/>
           <w:sz w:val="40"/>
           <w:szCs w:val="40"/>
@@ -101,7 +101,7 @@
       </w:pPr>
       <w:r>
         <w:rPr>
-          <w:rFonts w:ascii="Times New Roman" w:eastAsia="新細明體" w:hAnsi="Times New Roman" w:cs="Times New Roman" w:hint="eastAsia"/>
+          <w:rFonts w:ascii="Times New Roman" w:eastAsia="PMingLiU" w:hAnsi="Times New Roman" w:cs="Times New Roman" w:hint="eastAsia"/>
           <w:color w:val="000000"/>
           <w:sz w:val="40"/>
           <w:szCs w:val="40"/>
@@ -111,7 +111,7 @@
       </w:r>
       <w:r>
         <w:rPr>
-          <w:rFonts w:ascii="Times New Roman" w:eastAsia="新細明體" w:hAnsi="Times New Roman" w:cs="Times New Roman"/>
+          <w:rFonts w:ascii="Times New Roman" w:eastAsia="PMingLiU" w:hAnsi="Times New Roman" w:cs="Times New Roman"/>
           <w:color w:val="000000"/>
           <w:sz w:val="40"/>
           <w:szCs w:val="40"/>
@@ -121,7 +121,7 @@
       </w:r>
       <w:r>
         <w:rPr>
-          <w:rFonts w:ascii="Times New Roman" w:eastAsia="新細明體" w:hAnsi="Times New Roman" w:cs="Times New Roman"/>
+          <w:rFonts w:ascii="Times New Roman" w:eastAsia="PMingLiU" w:hAnsi="Times New Roman" w:cs="Times New Roman"/>
           <w:color w:val="000000"/>
           <w:sz w:val="40"/>
           <w:szCs w:val="40"/>
@@ -131,7 +131,7 @@
       </w:r>
       <w:r>
         <w:rPr>
-          <w:rFonts w:ascii="Times New Roman" w:eastAsia="新細明體" w:hAnsi="Times New Roman" w:cs="Times New Roman" w:hint="eastAsia"/>
+          <w:rFonts w:ascii="Times New Roman" w:eastAsia="PMingLiU" w:hAnsi="Times New Roman" w:cs="Times New Roman" w:hint="eastAsia"/>
           <w:color w:val="000000"/>
           <w:sz w:val="40"/>
           <w:szCs w:val="40"/>
@@ -146,7 +146,7 @@
         <w:spacing w:line="480" w:lineRule="auto"/>
         <w:jc w:val="center"/>
         <w:rPr>
-          <w:rFonts w:ascii="Times New Roman" w:eastAsia="新細明體" w:hAnsi="Times New Roman" w:cs="Times New Roman"/>
+          <w:rFonts w:ascii="Times New Roman" w:eastAsia="PMingLiU" w:hAnsi="Times New Roman" w:cs="Times New Roman"/>
           <w:color w:val="000000"/>
           <w:sz w:val="32"/>
           <w:szCs w:val="32"/>
@@ -155,7 +155,7 @@
       </w:pPr>
       <w:r>
         <w:rPr>
-          <w:rFonts w:ascii="Times New Roman" w:eastAsia="新細明體" w:hAnsi="Times New Roman" w:cs="Times New Roman"/>
+          <w:rFonts w:ascii="Times New Roman" w:eastAsia="PMingLiU" w:hAnsi="Times New Roman" w:cs="Times New Roman"/>
           <w:color w:val="000000"/>
           <w:sz w:val="32"/>
           <w:szCs w:val="32"/>
@@ -165,7 +165,7 @@
       </w:r>
       <w:r>
         <w:rPr>
-          <w:rFonts w:ascii="Times New Roman" w:eastAsia="新細明體" w:hAnsi="Times New Roman" w:cs="Times New Roman"/>
+          <w:rFonts w:ascii="Times New Roman" w:eastAsia="PMingLiU" w:hAnsi="Times New Roman" w:cs="Times New Roman"/>
           <w:color w:val="000000"/>
           <w:sz w:val="32"/>
           <w:szCs w:val="32"/>
@@ -175,7 +175,7 @@
       </w:r>
       <w:r>
         <w:rPr>
-          <w:rFonts w:ascii="Times New Roman" w:eastAsia="新細明體" w:hAnsi="Times New Roman" w:cs="Times New Roman"/>
+          <w:rFonts w:ascii="Times New Roman" w:eastAsia="PMingLiU" w:hAnsi="Times New Roman" w:cs="Times New Roman"/>
           <w:color w:val="000000"/>
           <w:sz w:val="32"/>
           <w:szCs w:val="32"/>
@@ -189,7 +189,7 @@
         <w:spacing w:line="480" w:lineRule="auto"/>
         <w:jc w:val="center"/>
         <w:rPr>
-          <w:rFonts w:ascii="Times New Roman" w:eastAsia="新細明體" w:hAnsi="Times New Roman" w:cs="Times New Roman"/>
+          <w:rFonts w:ascii="Times New Roman" w:eastAsia="PMingLiU" w:hAnsi="Times New Roman" w:cs="Times New Roman"/>
           <w:color w:val="000000"/>
           <w:sz w:val="28"/>
           <w:szCs w:val="28"/>
@@ -202,7 +202,7 @@
         <w:spacing w:line="480" w:lineRule="auto"/>
         <w:jc w:val="center"/>
         <w:rPr>
-          <w:rFonts w:ascii="Times New Roman" w:eastAsia="新細明體" w:hAnsi="Times New Roman" w:cs="Times New Roman"/>
+          <w:rFonts w:ascii="Times New Roman" w:eastAsia="PMingLiU" w:hAnsi="Times New Roman" w:cs="Times New Roman"/>
           <w:color w:val="000000"/>
           <w:sz w:val="28"/>
           <w:szCs w:val="28"/>
@@ -215,7 +215,7 @@
         <w:spacing w:line="480" w:lineRule="auto"/>
         <w:jc w:val="center"/>
         <w:rPr>
-          <w:rFonts w:ascii="Times New Roman" w:eastAsia="新細明體" w:hAnsi="Times New Roman" w:cs="Times New Roman"/>
+          <w:rFonts w:ascii="Times New Roman" w:eastAsia="PMingLiU" w:hAnsi="Times New Roman" w:cs="Times New Roman"/>
           <w:color w:val="000000"/>
           <w:sz w:val="28"/>
           <w:szCs w:val="28"/>
@@ -228,13 +228,13 @@
         <w:spacing w:line="480" w:lineRule="auto"/>
         <w:jc w:val="center"/>
         <w:rPr>
-          <w:rFonts w:ascii="新細明體" w:eastAsia="新細明體" w:hAnsi="新細明體" w:cs="新細明體"/>
-          <w:lang w:eastAsia="zh-TW"/>
-        </w:rPr>
-      </w:pPr>
-      <w:r>
-        <w:rPr>
-          <w:rFonts w:ascii="Times New Roman" w:eastAsia="新細明體" w:hAnsi="Times New Roman" w:cs="Times New Roman"/>
+          <w:rFonts w:ascii="PMingLiU" w:eastAsia="PMingLiU" w:hAnsi="PMingLiU" w:cs="PMingLiU"/>
+          <w:lang w:eastAsia="zh-TW"/>
+        </w:rPr>
+      </w:pPr>
+      <w:r>
+        <w:rPr>
+          <w:rFonts w:ascii="Times New Roman" w:eastAsia="PMingLiU" w:hAnsi="Times New Roman" w:cs="Times New Roman"/>
           <w:color w:val="000000"/>
           <w:sz w:val="28"/>
           <w:szCs w:val="28"/>
@@ -248,7 +248,7 @@
         <w:spacing w:line="480" w:lineRule="auto"/>
         <w:jc w:val="center"/>
         <w:rPr>
-          <w:rFonts w:ascii="Times New Roman" w:eastAsia="新細明體" w:hAnsi="Times New Roman" w:cs="Times New Roman"/>
+          <w:rFonts w:ascii="Times New Roman" w:eastAsia="PMingLiU" w:hAnsi="Times New Roman" w:cs="Times New Roman"/>
           <w:color w:val="000000"/>
           <w:sz w:val="28"/>
           <w:szCs w:val="28"/>
@@ -258,7 +258,7 @@
       <w:proofErr w:type="spellStart"/>
       <w:r>
         <w:rPr>
-          <w:rFonts w:ascii="Times New Roman" w:eastAsia="新細明體" w:hAnsi="Times New Roman" w:cs="Times New Roman"/>
+          <w:rFonts w:ascii="Times New Roman" w:eastAsia="PMingLiU" w:hAnsi="Times New Roman" w:cs="Times New Roman"/>
           <w:color w:val="000000"/>
           <w:sz w:val="28"/>
           <w:szCs w:val="28"/>
@@ -269,7 +269,7 @@
       <w:proofErr w:type="spellEnd"/>
       <w:r>
         <w:rPr>
-          <w:rFonts w:ascii="Times New Roman" w:eastAsia="新細明體" w:hAnsi="Times New Roman" w:cs="Times New Roman"/>
+          <w:rFonts w:ascii="Times New Roman" w:eastAsia="PMingLiU" w:hAnsi="Times New Roman" w:cs="Times New Roman"/>
           <w:color w:val="000000"/>
           <w:sz w:val="28"/>
           <w:szCs w:val="28"/>
@@ -283,16 +283,16 @@
         <w:spacing w:line="480" w:lineRule="auto"/>
         <w:jc w:val="center"/>
         <w:rPr>
-          <w:rFonts w:ascii="Times New Roman" w:eastAsia="新細明體" w:hAnsi="Times New Roman" w:cs="Times New Roman"/>
-          <w:color w:val="000000"/>
-          <w:sz w:val="28"/>
-          <w:szCs w:val="28"/>
-          <w:lang w:eastAsia="zh-TW"/>
-        </w:rPr>
-      </w:pPr>
-      <w:r>
-        <w:rPr>
-          <w:rFonts w:ascii="Times New Roman" w:eastAsia="新細明體" w:hAnsi="Times New Roman" w:cs="Times New Roman"/>
+          <w:rFonts w:ascii="Times New Roman" w:eastAsia="PMingLiU" w:hAnsi="Times New Roman" w:cs="Times New Roman"/>
+          <w:color w:val="000000"/>
+          <w:sz w:val="28"/>
+          <w:szCs w:val="28"/>
+          <w:lang w:eastAsia="zh-TW"/>
+        </w:rPr>
+      </w:pPr>
+      <w:r>
+        <w:rPr>
+          <w:rFonts w:ascii="Times New Roman" w:eastAsia="PMingLiU" w:hAnsi="Times New Roman" w:cs="Times New Roman"/>
           <w:color w:val="000000"/>
           <w:sz w:val="28"/>
           <w:szCs w:val="28"/>
@@ -306,7 +306,7 @@
         <w:spacing w:line="480" w:lineRule="auto"/>
         <w:jc w:val="center"/>
         <w:rPr>
-          <w:rFonts w:ascii="Times New Roman" w:eastAsia="新細明體" w:hAnsi="Times New Roman" w:cs="Times New Roman"/>
+          <w:rFonts w:ascii="Times New Roman" w:eastAsia="PMingLiU" w:hAnsi="Times New Roman" w:cs="Times New Roman"/>
           <w:color w:val="000000"/>
           <w:sz w:val="28"/>
           <w:szCs w:val="28"/>
@@ -316,7 +316,7 @@
       <w:proofErr w:type="spellStart"/>
       <w:r>
         <w:rPr>
-          <w:rFonts w:ascii="Times New Roman" w:eastAsia="新細明體" w:hAnsi="Times New Roman" w:cs="Times New Roman"/>
+          <w:rFonts w:ascii="Times New Roman" w:eastAsia="PMingLiU" w:hAnsi="Times New Roman" w:cs="Times New Roman"/>
           <w:color w:val="000000"/>
           <w:sz w:val="28"/>
           <w:szCs w:val="28"/>
@@ -327,7 +327,7 @@
       <w:proofErr w:type="spellEnd"/>
       <w:r>
         <w:rPr>
-          <w:rFonts w:ascii="Times New Roman" w:eastAsia="新細明體" w:hAnsi="Times New Roman" w:cs="Times New Roman"/>
+          <w:rFonts w:ascii="Times New Roman" w:eastAsia="PMingLiU" w:hAnsi="Times New Roman" w:cs="Times New Roman"/>
           <w:color w:val="000000"/>
           <w:sz w:val="28"/>
           <w:szCs w:val="28"/>
@@ -341,7 +341,7 @@
         <w:spacing w:line="480" w:lineRule="auto"/>
         <w:jc w:val="center"/>
         <w:rPr>
-          <w:rFonts w:ascii="Times New Roman" w:eastAsia="新細明體" w:hAnsi="Times New Roman" w:cs="Times New Roman"/>
+          <w:rFonts w:ascii="Times New Roman" w:eastAsia="PMingLiU" w:hAnsi="Times New Roman" w:cs="Times New Roman"/>
           <w:color w:val="000000"/>
           <w:sz w:val="28"/>
           <w:szCs w:val="28"/>
@@ -354,7 +354,7 @@
         <w:spacing w:line="480" w:lineRule="auto"/>
         <w:jc w:val="center"/>
         <w:rPr>
-          <w:rFonts w:ascii="Times New Roman" w:eastAsia="新細明體" w:hAnsi="Times New Roman" w:cs="Times New Roman"/>
+          <w:rFonts w:ascii="Times New Roman" w:eastAsia="PMingLiU" w:hAnsi="Times New Roman" w:cs="Times New Roman"/>
           <w:color w:val="000000"/>
           <w:sz w:val="28"/>
           <w:szCs w:val="28"/>
@@ -367,16 +367,16 @@
         <w:spacing w:line="480" w:lineRule="auto"/>
         <w:jc w:val="center"/>
         <w:rPr>
-          <w:rFonts w:ascii="Times New Roman" w:eastAsia="新細明體" w:hAnsi="Times New Roman" w:cs="Times New Roman"/>
-          <w:color w:val="000000"/>
-          <w:sz w:val="28"/>
-          <w:szCs w:val="28"/>
-          <w:lang w:eastAsia="zh-TW"/>
-        </w:rPr>
-      </w:pPr>
-      <w:r>
-        <w:rPr>
-          <w:rFonts w:ascii="Times New Roman" w:eastAsia="新細明體" w:hAnsi="Times New Roman" w:cs="Times New Roman"/>
+          <w:rFonts w:ascii="Times New Roman" w:eastAsia="PMingLiU" w:hAnsi="Times New Roman" w:cs="Times New Roman"/>
+          <w:color w:val="000000"/>
+          <w:sz w:val="28"/>
+          <w:szCs w:val="28"/>
+          <w:lang w:eastAsia="zh-TW"/>
+        </w:rPr>
+      </w:pPr>
+      <w:r>
+        <w:rPr>
+          <w:rFonts w:ascii="Times New Roman" w:eastAsia="PMingLiU" w:hAnsi="Times New Roman" w:cs="Times New Roman"/>
           <w:color w:val="000000"/>
           <w:sz w:val="28"/>
           <w:szCs w:val="28"/>
@@ -390,16 +390,16 @@
         <w:spacing w:line="480" w:lineRule="auto"/>
         <w:jc w:val="center"/>
         <w:rPr>
-          <w:rFonts w:ascii="Times New Roman" w:eastAsia="新細明體" w:hAnsi="Times New Roman" w:cs="Times New Roman"/>
-          <w:color w:val="000000"/>
-          <w:sz w:val="28"/>
-          <w:szCs w:val="28"/>
-          <w:lang w:eastAsia="zh-TW"/>
-        </w:rPr>
-      </w:pPr>
-      <w:r>
-        <w:rPr>
-          <w:rFonts w:ascii="Times New Roman" w:eastAsia="新細明體" w:hAnsi="Times New Roman" w:cs="Times New Roman" w:hint="eastAsia"/>
+          <w:rFonts w:ascii="Times New Roman" w:eastAsia="PMingLiU" w:hAnsi="Times New Roman" w:cs="Times New Roman"/>
+          <w:color w:val="000000"/>
+          <w:sz w:val="28"/>
+          <w:szCs w:val="28"/>
+          <w:lang w:eastAsia="zh-TW"/>
+        </w:rPr>
+      </w:pPr>
+      <w:r>
+        <w:rPr>
+          <w:rFonts w:ascii="Times New Roman" w:eastAsia="PMingLiU" w:hAnsi="Times New Roman" w:cs="Times New Roman" w:hint="eastAsia"/>
           <w:color w:val="000000"/>
           <w:sz w:val="28"/>
           <w:szCs w:val="28"/>
@@ -409,7 +409,7 @@
       </w:r>
       <w:r>
         <w:rPr>
-          <w:rFonts w:ascii="Times New Roman" w:eastAsia="新細明體" w:hAnsi="Times New Roman" w:cs="Times New Roman"/>
+          <w:rFonts w:ascii="Times New Roman" w:eastAsia="PMingLiU" w:hAnsi="Times New Roman" w:cs="Times New Roman"/>
           <w:color w:val="000000"/>
           <w:sz w:val="28"/>
           <w:szCs w:val="28"/>
@@ -419,7 +419,7 @@
       </w:r>
       <w:r>
         <w:rPr>
-          <w:rFonts w:ascii="Times New Roman" w:eastAsia="新細明體" w:hAnsi="Times New Roman" w:cs="Times New Roman"/>
+          <w:rFonts w:ascii="Times New Roman" w:eastAsia="PMingLiU" w:hAnsi="Times New Roman" w:cs="Times New Roman"/>
           <w:color w:val="000000"/>
           <w:sz w:val="28"/>
           <w:szCs w:val="28"/>
@@ -430,7 +430,7 @@
       <w:proofErr w:type="spellStart"/>
       <w:r>
         <w:rPr>
-          <w:rFonts w:ascii="Times New Roman" w:eastAsia="新細明體" w:hAnsi="Times New Roman" w:cs="Times New Roman"/>
+          <w:rFonts w:ascii="Times New Roman" w:eastAsia="PMingLiU" w:hAnsi="Times New Roman" w:cs="Times New Roman"/>
           <w:color w:val="000000"/>
           <w:sz w:val="28"/>
           <w:szCs w:val="28"/>
@@ -441,7 +441,7 @@
       <w:proofErr w:type="spellEnd"/>
       <w:r>
         <w:rPr>
-          <w:rFonts w:ascii="Times New Roman" w:eastAsia="新細明體" w:hAnsi="Times New Roman" w:cs="Times New Roman"/>
+          <w:rFonts w:ascii="Times New Roman" w:eastAsia="PMingLiU" w:hAnsi="Times New Roman" w:cs="Times New Roman"/>
           <w:color w:val="000000"/>
           <w:sz w:val="28"/>
           <w:szCs w:val="28"/>
@@ -452,7 +452,7 @@
       <w:proofErr w:type="spellStart"/>
       <w:r>
         <w:rPr>
-          <w:rFonts w:ascii="Times New Roman" w:eastAsia="新細明體" w:hAnsi="Times New Roman" w:cs="Times New Roman"/>
+          <w:rFonts w:ascii="Times New Roman" w:eastAsia="PMingLiU" w:hAnsi="Times New Roman" w:cs="Times New Roman"/>
           <w:color w:val="000000"/>
           <w:sz w:val="28"/>
           <w:szCs w:val="28"/>
@@ -465,7 +465,7 @@
     <w:p>
       <w:pPr>
         <w:rPr>
-          <w:rFonts w:ascii="新細明體" w:eastAsia="新細明體" w:hAnsi="新細明體" w:cs="新細明體"/>
+          <w:rFonts w:ascii="PMingLiU" w:eastAsia="PMingLiU" w:hAnsi="PMingLiU" w:cs="PMingLiU"/>
           <w:lang w:eastAsia="zh-TW"/>
         </w:rPr>
       </w:pPr>
@@ -475,13 +475,13 @@
         <w:spacing w:line="480" w:lineRule="auto"/>
         <w:jc w:val="center"/>
         <w:rPr>
-          <w:rFonts w:ascii="新細明體" w:eastAsia="新細明體" w:hAnsi="新細明體" w:cs="新細明體"/>
-          <w:lang w:eastAsia="zh-TW"/>
-        </w:rPr>
-      </w:pPr>
-      <w:r>
-        <w:rPr>
-          <w:rFonts w:ascii="Times New Roman" w:eastAsia="新細明體" w:hAnsi="Times New Roman" w:cs="Times New Roman"/>
+          <w:rFonts w:ascii="PMingLiU" w:eastAsia="PMingLiU" w:hAnsi="PMingLiU" w:cs="PMingLiU"/>
+          <w:lang w:eastAsia="zh-TW"/>
+        </w:rPr>
+      </w:pPr>
+      <w:r>
+        <w:rPr>
+          <w:rFonts w:ascii="Times New Roman" w:eastAsia="PMingLiU" w:hAnsi="Times New Roman" w:cs="Times New Roman"/>
           <w:color w:val="000000"/>
           <w:sz w:val="28"/>
           <w:szCs w:val="28"/>
@@ -493,7 +493,7 @@
     <w:p>
       <w:pPr>
         <w:rPr>
-          <w:rFonts w:ascii="新細明體" w:eastAsia="新細明體" w:hAnsi="新細明體" w:cs="新細明體"/>
+          <w:rFonts w:ascii="PMingLiU" w:eastAsia="PMingLiU" w:hAnsi="PMingLiU" w:cs="PMingLiU"/>
           <w:lang w:eastAsia="zh-TW"/>
         </w:rPr>
       </w:pPr>
@@ -503,13 +503,13 @@
         <w:spacing w:line="480" w:lineRule="auto"/>
         <w:jc w:val="center"/>
         <w:rPr>
-          <w:rFonts w:ascii="新細明體" w:eastAsia="新細明體" w:hAnsi="新細明體" w:cs="新細明體"/>
-          <w:lang w:eastAsia="zh-TW"/>
-        </w:rPr>
-      </w:pPr>
-      <w:r>
-        <w:rPr>
-          <w:rFonts w:ascii="Times New Roman" w:eastAsia="新細明體" w:hAnsi="Times New Roman" w:cs="Times New Roman"/>
+          <w:rFonts w:ascii="PMingLiU" w:eastAsia="PMingLiU" w:hAnsi="PMingLiU" w:cs="PMingLiU"/>
+          <w:lang w:eastAsia="zh-TW"/>
+        </w:rPr>
+      </w:pPr>
+      <w:r>
+        <w:rPr>
+          <w:rFonts w:ascii="Times New Roman" w:eastAsia="PMingLiU" w:hAnsi="Times New Roman" w:cs="Times New Roman"/>
           <w:color w:val="000000"/>
           <w:sz w:val="28"/>
           <w:szCs w:val="28"/>
@@ -519,7 +519,7 @@
       </w:r>
       <w:r>
         <w:rPr>
-          <w:rFonts w:ascii="Times New Roman" w:eastAsia="新細明體" w:hAnsi="Times New Roman" w:cs="Times New Roman"/>
+          <w:rFonts w:ascii="Times New Roman" w:eastAsia="PMingLiU" w:hAnsi="Times New Roman" w:cs="Times New Roman"/>
           <w:color w:val="000000"/>
           <w:sz w:val="28"/>
           <w:szCs w:val="28"/>
@@ -529,7 +529,7 @@
       </w:r>
       <w:r>
         <w:rPr>
-          <w:rFonts w:ascii="Times New Roman" w:eastAsia="新細明體" w:hAnsi="Times New Roman" w:cs="Times New Roman"/>
+          <w:rFonts w:ascii="Times New Roman" w:eastAsia="PMingLiU" w:hAnsi="Times New Roman" w:cs="Times New Roman"/>
           <w:color w:val="000000"/>
           <w:sz w:val="28"/>
           <w:szCs w:val="28"/>
@@ -539,7 +539,7 @@
       </w:r>
       <w:r>
         <w:rPr>
-          <w:rFonts w:ascii="Times New Roman" w:eastAsia="新細明體" w:hAnsi="Times New Roman" w:cs="Times New Roman"/>
+          <w:rFonts w:ascii="Times New Roman" w:eastAsia="PMingLiU" w:hAnsi="Times New Roman" w:cs="Times New Roman"/>
           <w:color w:val="000000"/>
           <w:sz w:val="28"/>
           <w:szCs w:val="28"/>
@@ -549,7 +549,7 @@
       </w:r>
       <w:r>
         <w:rPr>
-          <w:rFonts w:ascii="Times New Roman" w:eastAsia="新細明體" w:hAnsi="Times New Roman" w:cs="Times New Roman"/>
+          <w:rFonts w:ascii="Times New Roman" w:eastAsia="PMingLiU" w:hAnsi="Times New Roman" w:cs="Times New Roman"/>
           <w:color w:val="000000"/>
           <w:sz w:val="28"/>
           <w:szCs w:val="28"/>
@@ -613,7 +613,21 @@
           <w:rFonts w:ascii="Times New Roman" w:hAnsi="Times New Roman" w:cs="Times New Roman"/>
         </w:rPr>
         <w:tab/>
-        <w:t xml:space="preserve">The primary stakeholders for this application are people who may not have extensive knowledge of the stock market and are looking for a way to get started with investing. Furthermore, these are people who are interested in investing in public securities and not within the private sector, as a lot of the information on private companies is difficult to come by online. Our stakeholders value time and convenience when it comes to retrieving reliable information about publicly traded securities. Since this is a web based application and it meeting the functional requirements requires it to be used by end-users, this stakeholder group outlined above is of the upmost importance. Our application is important because nowadays speculators and passive investors are looking for a way to get a buy or sell decision without having to do extensive research. Our site will retrieve information and not require the user to do anything other than enter the ticker name of a security. The user saves time, energy, and resources while receiving a user-oriented service. </w:t>
+        <w:t xml:space="preserve">The primary stakeholders for this application are people who may not have extensive knowledge of the stock market and are looking for a way to get started with investing. Furthermore, these are people who are interested in investing in public securities and not within the private sector, as a lot of the information on private companies is difficult to come by online. Our stakeholders value time and convenience when it comes to retrieving reliable information about publicly traded securities. Since this is a </w:t>
+      </w:r>
+      <w:proofErr w:type="gramStart"/>
+      <w:r>
+        <w:rPr>
+          <w:rFonts w:ascii="Times New Roman" w:hAnsi="Times New Roman" w:cs="Times New Roman"/>
+        </w:rPr>
+        <w:t>web based</w:t>
+      </w:r>
+      <w:proofErr w:type="gramEnd"/>
+      <w:r>
+        <w:rPr>
+          <w:rFonts w:ascii="Times New Roman" w:hAnsi="Times New Roman" w:cs="Times New Roman"/>
+        </w:rPr>
+        <w:t xml:space="preserve"> application and it meeting the functional requirements requires it to be used by end-users, this stakeholder group outlined above is of the upmost importance. Our application is important because nowadays speculators and passive investors are looking for a way to get a buy or sell decision without having to do extensive research. Our site will retrieve information and not require the user to do anything other than enter the ticker name of a security. The user saves time, energy, and resources while receiving a user-oriented service. </w:t>
       </w:r>
     </w:p>
     <w:p>
@@ -643,226 +657,214 @@
           <w:sz w:val="32"/>
           <w:szCs w:val="32"/>
         </w:rPr>
+        <w:t>System Environment</w:t>
+      </w:r>
+    </w:p>
+    <w:p>
+      <w:pPr>
+        <w:spacing w:line="480" w:lineRule="auto"/>
+        <w:jc w:val="both"/>
+        <w:rPr>
+          <w:rFonts w:ascii="Times New Roman" w:hAnsi="Times New Roman" w:cs="Times New Roman"/>
+        </w:rPr>
+      </w:pPr>
+      <w:r>
+        <w:rPr>
+          <w:rFonts w:ascii="Times New Roman" w:hAnsi="Times New Roman" w:cs="Times New Roman"/>
+        </w:rPr>
+        <w:tab/>
+      </w:r>
+      <w:r>
+        <w:rPr>
+          <w:rFonts w:ascii="Times New Roman" w:hAnsi="Times New Roman" w:cs="Times New Roman"/>
+        </w:rPr>
+        <w:t>To build this application successfully, we will need to set up the environment based on the three-tier architecture (Figure 1) which contains the client, the server, and the database. On the client part, we have to make sure our web-based application is working on internet browsers on any computer or laptops for our users and clients. (ex. Google Chrome and Safari), and JavaScript will be our frontend development language.</w:t>
+      </w:r>
+      <w:r>
+        <w:rPr>
+          <w:rFonts w:ascii="Times New Roman" w:hAnsi="Times New Roman" w:cs="Times New Roman"/>
+        </w:rPr>
+        <w:t xml:space="preserve"> We plan to use Apache Tomcat as our application server which will host the Java application. Tomcat contains a web-layer and an application layer, so it can handle incoming HTTP requests and outgoing connections to the MySQL server that we plan on using. The user will be able to interact with the Java application through a link on their browser. We will use JSP to allow for the dynamic generation of HTML which will display the application on our user’s browser. The Java GUI will be developed using the swing library. The use of this library to develop a GUI will allow us to develop a fully functioning GUI. The type of GUI we plan to use is a Process User Interface. Our intended application flow intends to allow the user to make step-by-step decisions for querying and storing data. </w:t>
+      </w:r>
+      <w:r>
+        <w:rPr>
+          <w:rFonts w:ascii="Times New Roman" w:hAnsi="Times New Roman" w:cs="Times New Roman"/>
+        </w:rPr>
+        <w:t xml:space="preserve">For the stock </w:t>
+      </w:r>
+      <w:r>
+        <w:rPr>
+          <w:rFonts w:ascii="Times New Roman" w:hAnsi="Times New Roman" w:cs="Times New Roman"/>
+        </w:rPr>
+        <w:t>data</w:t>
+      </w:r>
+      <w:r>
+        <w:rPr>
+          <w:rFonts w:ascii="Times New Roman" w:hAnsi="Times New Roman" w:cs="Times New Roman"/>
+        </w:rPr>
+        <w:t xml:space="preserve">, we will be using </w:t>
+      </w:r>
+      <w:r>
+        <w:rPr>
+          <w:rFonts w:ascii="Times New Roman" w:hAnsi="Times New Roman" w:cs="Times New Roman"/>
+        </w:rPr>
+        <w:t>Alpha</w:t>
+      </w:r>
+      <w:r>
+        <w:rPr>
+          <w:rFonts w:ascii="Times New Roman" w:hAnsi="Times New Roman" w:cs="Times New Roman"/>
+        </w:rPr>
+        <w:t xml:space="preserve"> </w:t>
+      </w:r>
+      <w:r>
+        <w:rPr>
+          <w:rFonts w:ascii="Times New Roman" w:hAnsi="Times New Roman" w:cs="Times New Roman"/>
+        </w:rPr>
+        <w:t>Vantage API</w:t>
+      </w:r>
+      <w:r>
+        <w:rPr>
+          <w:rFonts w:ascii="Times New Roman" w:hAnsi="Times New Roman" w:cs="Times New Roman"/>
+        </w:rPr>
+        <w:t xml:space="preserve"> which have r</w:t>
+      </w:r>
+      <w:r>
+        <w:rPr>
+          <w:rFonts w:ascii="Times New Roman" w:hAnsi="Times New Roman" w:cs="Times New Roman"/>
+        </w:rPr>
+        <w:t>eal-time and historical stock data</w:t>
+      </w:r>
+      <w:r>
+        <w:rPr>
+          <w:rFonts w:ascii="Times New Roman" w:hAnsi="Times New Roman" w:cs="Times New Roman"/>
+        </w:rPr>
+        <w:t xml:space="preserve"> as our defaul</w:t>
+      </w:r>
+      <w:r>
+        <w:rPr>
+          <w:rFonts w:ascii="Times New Roman" w:hAnsi="Times New Roman" w:cs="Times New Roman"/>
+        </w:rPr>
+        <w:t>t data</w:t>
+      </w:r>
+      <w:r>
+        <w:rPr>
+          <w:rFonts w:ascii="Times New Roman" w:hAnsi="Times New Roman" w:cs="Times New Roman"/>
+        </w:rPr>
+        <w:t xml:space="preserve">. </w:t>
+      </w:r>
+      <w:r>
+        <w:rPr>
+          <w:rFonts w:ascii="Times New Roman" w:hAnsi="Times New Roman" w:cs="Times New Roman"/>
+        </w:rPr>
+        <w:t xml:space="preserve">Since AWS </w:t>
+      </w:r>
+      <w:r>
+        <w:rPr>
+          <w:rFonts w:ascii="Times New Roman" w:hAnsi="Times New Roman" w:cs="Times New Roman"/>
+        </w:rPr>
+        <w:t>(</w:t>
+      </w:r>
+      <w:r>
+        <w:rPr>
+          <w:rFonts w:ascii="Times New Roman" w:hAnsi="Times New Roman" w:cs="Times New Roman"/>
+        </w:rPr>
+        <w:t>Amazon Web Services</w:t>
+      </w:r>
+      <w:r>
+        <w:rPr>
+          <w:rFonts w:ascii="Times New Roman" w:hAnsi="Times New Roman" w:cs="Times New Roman"/>
+        </w:rPr>
+        <w:t>)</w:t>
+      </w:r>
+      <w:r>
+        <w:rPr>
+          <w:rFonts w:ascii="Times New Roman" w:hAnsi="Times New Roman" w:cs="Times New Roman"/>
+        </w:rPr>
+        <w:t xml:space="preserve"> has a toolkit that is </w:t>
+      </w:r>
+      <w:r>
+        <w:rPr>
+          <w:rFonts w:ascii="Times New Roman" w:hAnsi="Times New Roman" w:cs="Times New Roman"/>
+        </w:rPr>
+        <w:t>compatible</w:t>
+      </w:r>
+      <w:r>
+        <w:rPr>
+          <w:rFonts w:ascii="Times New Roman" w:hAnsi="Times New Roman" w:cs="Times New Roman"/>
+        </w:rPr>
+        <w:t xml:space="preserve"> </w:t>
+      </w:r>
+      <w:r>
+        <w:rPr>
+          <w:rFonts w:ascii="Times New Roman" w:hAnsi="Times New Roman" w:cs="Times New Roman"/>
+        </w:rPr>
+        <w:t>with Eclipse</w:t>
+      </w:r>
+      <w:r>
+        <w:rPr>
+          <w:rFonts w:ascii="Times New Roman" w:hAnsi="Times New Roman" w:cs="Times New Roman"/>
+        </w:rPr>
+        <w:t>,</w:t>
+      </w:r>
+      <w:r>
+        <w:rPr>
+          <w:rFonts w:ascii="Times New Roman" w:hAnsi="Times New Roman" w:cs="Times New Roman"/>
+        </w:rPr>
+        <w:t xml:space="preserve"> we will be using th</w:t>
+      </w:r>
+      <w:r>
+        <w:rPr>
+          <w:rFonts w:ascii="Times New Roman" w:hAnsi="Times New Roman" w:cs="Times New Roman"/>
+        </w:rPr>
+        <w:t xml:space="preserve">e </w:t>
+      </w:r>
+      <w:r>
+        <w:rPr>
+          <w:rFonts w:ascii="Times New Roman" w:hAnsi="Times New Roman" w:cs="Times New Roman"/>
+        </w:rPr>
+        <w:t>AWS toolkit to</w:t>
+      </w:r>
+      <w:r>
+        <w:rPr>
+          <w:rFonts w:ascii="Times New Roman" w:hAnsi="Times New Roman" w:cs="Times New Roman"/>
+        </w:rPr>
+        <w:t xml:space="preserve"> handle the database instances</w:t>
+      </w:r>
+      <w:r>
+        <w:rPr>
+          <w:rFonts w:ascii="Times New Roman" w:hAnsi="Times New Roman" w:cs="Times New Roman"/>
+        </w:rPr>
+        <w:t xml:space="preserve"> (</w:t>
+      </w:r>
+      <w:r>
+        <w:rPr>
+          <w:rFonts w:ascii="Times New Roman" w:eastAsia="Times New Roman" w:hAnsi="Times New Roman" w:cs="Times New Roman"/>
+        </w:rPr>
+        <w:t>Figure 2.</w:t>
+      </w:r>
+      <w:r>
+        <w:rPr>
+          <w:rFonts w:ascii="Times New Roman" w:hAnsi="Times New Roman" w:cs="Times New Roman"/>
+        </w:rPr>
+        <w:t>)</w:t>
+      </w:r>
+    </w:p>
+    <w:p>
+      <w:pPr>
+        <w:spacing w:line="480" w:lineRule="auto"/>
+        <w:jc w:val="center"/>
+        <w:rPr>
+          <w:rFonts w:ascii="Times New Roman" w:hAnsi="Times New Roman" w:cs="Times New Roman"/>
+        </w:rPr>
+      </w:pPr>
+      <w:r>
+        <w:rPr>
+          <w:rFonts w:ascii="Times New Roman" w:hAnsi="Times New Roman" w:cs="Times New Roman"/>
+          <w:noProof/>
+        </w:rPr>
         <w:lastRenderedPageBreak/>
-        <w:t>System Environment</w:t>
-      </w:r>
-    </w:p>
-    <w:p>
-      <w:pPr>
-        <w:spacing w:line="480" w:lineRule="auto"/>
-        <w:jc w:val="both"/>
-        <w:rPr>
-          <w:rFonts w:ascii="Times New Roman" w:hAnsi="Times New Roman" w:cs="Times New Roman" w:hint="eastAsia"/>
-        </w:rPr>
-      </w:pPr>
-      <w:r>
-        <w:rPr>
-          <w:rFonts w:ascii="Times New Roman" w:hAnsi="Times New Roman" w:cs="Times New Roman"/>
-        </w:rPr>
-        <w:tab/>
-      </w:r>
-      <w:r>
-        <w:rPr>
-          <w:rFonts w:ascii="Times New Roman" w:hAnsi="Times New Roman" w:cs="Times New Roman"/>
-        </w:rPr>
-        <w:t>To build this application successfully, we will need to set up the environment based on the three-tier architecture (Figure 1) which contains the client, the server, and the database. On the client part, we have to make sure our web-based application is working on internet browsers on any computer or laptops for our users and clients. (ex. Google Chrome and Safari), and JavaScript will be our frontend development language.</w:t>
-      </w:r>
-      <w:r>
-        <w:rPr>
-          <w:rFonts w:ascii="Times New Roman" w:hAnsi="Times New Roman" w:cs="Times New Roman"/>
-        </w:rPr>
-        <w:t xml:space="preserve"> We plan to use Apache Tomcat as our application server which will host the Java application. Tomcat contains a web-layer and an application layer, so it can handle incoming HTTP requests and outgoing connections to the MySQL server that we plan on using. The user will be able to interact with the Java application through a link on their browser. We will use JSP to allow for the dynamic generation of HTML which will display the application on our user’s browser. The Java GUI will be developed using the swing library. The use of this library to develop a GUI will allow us to develop a fully functioning GUI. The type of GUI we plan to use is a Process User Interface. Our intended application flow intends to allow the user to make step-by-step decisions for querying and storing data. </w:t>
-      </w:r>
-      <w:r>
-        <w:rPr>
-          <w:rFonts w:ascii="Times New Roman" w:hAnsi="Times New Roman" w:cs="Times New Roman"/>
-        </w:rPr>
-        <w:t xml:space="preserve">For the stock </w:t>
-      </w:r>
-      <w:r>
-        <w:rPr>
-          <w:rFonts w:ascii="Times New Roman" w:hAnsi="Times New Roman" w:cs="Times New Roman"/>
-        </w:rPr>
-        <w:t>data</w:t>
-      </w:r>
-      <w:r>
-        <w:rPr>
-          <w:rFonts w:ascii="Times New Roman" w:hAnsi="Times New Roman" w:cs="Times New Roman"/>
-        </w:rPr>
-        <w:t xml:space="preserve">, we will be using </w:t>
-      </w:r>
-      <w:r>
-        <w:rPr>
-          <w:rFonts w:ascii="Times New Roman" w:hAnsi="Times New Roman" w:cs="Times New Roman"/>
-        </w:rPr>
-        <w:t>Alpha</w:t>
-      </w:r>
-      <w:r>
-        <w:rPr>
-          <w:rFonts w:ascii="Times New Roman" w:hAnsi="Times New Roman" w:cs="Times New Roman"/>
-        </w:rPr>
-        <w:t xml:space="preserve"> </w:t>
-      </w:r>
-      <w:r>
-        <w:rPr>
-          <w:rFonts w:ascii="Times New Roman" w:hAnsi="Times New Roman" w:cs="Times New Roman"/>
-        </w:rPr>
-        <w:t>Vantage API</w:t>
-      </w:r>
-      <w:r>
-        <w:rPr>
-          <w:rFonts w:ascii="Times New Roman" w:hAnsi="Times New Roman" w:cs="Times New Roman"/>
-        </w:rPr>
-        <w:t xml:space="preserve"> which have r</w:t>
-      </w:r>
-      <w:r>
-        <w:rPr>
-          <w:rFonts w:ascii="Times New Roman" w:hAnsi="Times New Roman" w:cs="Times New Roman"/>
-        </w:rPr>
-        <w:t>eal-time</w:t>
-      </w:r>
-      <w:r>
-        <w:rPr>
-          <w:rFonts w:ascii="Times New Roman" w:hAnsi="Times New Roman" w:cs="Times New Roman"/>
-        </w:rPr>
-        <w:t xml:space="preserve"> and historical stock data</w:t>
-      </w:r>
-      <w:r>
-        <w:rPr>
-          <w:rFonts w:ascii="Times New Roman" w:hAnsi="Times New Roman" w:cs="Times New Roman"/>
-        </w:rPr>
-        <w:t xml:space="preserve"> as our defaul</w:t>
-      </w:r>
-      <w:r>
-        <w:rPr>
-          <w:rFonts w:ascii="Times New Roman" w:hAnsi="Times New Roman" w:cs="Times New Roman"/>
-        </w:rPr>
-        <w:t>t data</w:t>
-      </w:r>
-      <w:r>
-        <w:rPr>
-          <w:rFonts w:ascii="Times New Roman" w:hAnsi="Times New Roman" w:cs="Times New Roman"/>
-        </w:rPr>
-        <w:t xml:space="preserve">. </w:t>
-      </w:r>
-      <w:r>
-        <w:rPr>
-          <w:rFonts w:ascii="Times New Roman" w:hAnsi="Times New Roman" w:cs="Times New Roman"/>
-        </w:rPr>
-        <w:t xml:space="preserve">Since AWS </w:t>
-      </w:r>
-      <w:r>
-        <w:rPr>
-          <w:rFonts w:ascii="Times New Roman" w:hAnsi="Times New Roman" w:cs="Times New Roman"/>
-        </w:rPr>
-        <w:t>(</w:t>
-      </w:r>
-      <w:r>
-        <w:rPr>
-          <w:rFonts w:ascii="Times New Roman" w:hAnsi="Times New Roman" w:cs="Times New Roman"/>
-        </w:rPr>
-        <w:t>Amazon Web Services</w:t>
-      </w:r>
-      <w:r>
-        <w:rPr>
-          <w:rFonts w:ascii="Times New Roman" w:hAnsi="Times New Roman" w:cs="Times New Roman"/>
-        </w:rPr>
-        <w:t>)</w:t>
-      </w:r>
-      <w:r>
-        <w:rPr>
-          <w:rFonts w:ascii="Times New Roman" w:hAnsi="Times New Roman" w:cs="Times New Roman"/>
-        </w:rPr>
-        <w:t xml:space="preserve"> has a toolkit that is </w:t>
-      </w:r>
-      <w:r>
-        <w:rPr>
-          <w:rFonts w:ascii="Times New Roman" w:hAnsi="Times New Roman" w:cs="Times New Roman"/>
-        </w:rPr>
-        <w:t>compatible</w:t>
-      </w:r>
-      <w:r>
-        <w:rPr>
-          <w:rFonts w:ascii="Times New Roman" w:hAnsi="Times New Roman" w:cs="Times New Roman"/>
-        </w:rPr>
-        <w:t xml:space="preserve"> </w:t>
-      </w:r>
-      <w:r>
-        <w:rPr>
-          <w:rFonts w:ascii="Times New Roman" w:hAnsi="Times New Roman" w:cs="Times New Roman"/>
-        </w:rPr>
-        <w:t>with Eclipse</w:t>
-      </w:r>
-      <w:r>
-        <w:rPr>
-          <w:rFonts w:ascii="Times New Roman" w:hAnsi="Times New Roman" w:cs="Times New Roman"/>
-        </w:rPr>
-        <w:t>,</w:t>
-      </w:r>
-      <w:r>
-        <w:rPr>
-          <w:rFonts w:ascii="Times New Roman" w:hAnsi="Times New Roman" w:cs="Times New Roman"/>
-        </w:rPr>
-        <w:t xml:space="preserve"> we will be using th</w:t>
-      </w:r>
-      <w:r>
-        <w:rPr>
-          <w:rFonts w:ascii="Times New Roman" w:hAnsi="Times New Roman" w:cs="Times New Roman"/>
-        </w:rPr>
-        <w:t xml:space="preserve">e </w:t>
-      </w:r>
-      <w:r>
-        <w:rPr>
-          <w:rFonts w:ascii="Times New Roman" w:hAnsi="Times New Roman" w:cs="Times New Roman"/>
-        </w:rPr>
-        <w:t>AWS toolkit to</w:t>
-      </w:r>
-      <w:r>
-        <w:rPr>
-          <w:rFonts w:ascii="Times New Roman" w:hAnsi="Times New Roman" w:cs="Times New Roman"/>
-        </w:rPr>
-        <w:t xml:space="preserve"> handle the database instances</w:t>
-      </w:r>
-      <w:r>
-        <w:rPr>
-          <w:rFonts w:ascii="Times New Roman" w:hAnsi="Times New Roman" w:cs="Times New Roman"/>
-        </w:rPr>
-        <w:t xml:space="preserve"> (</w:t>
-      </w:r>
-      <w:r>
-        <w:rPr>
-          <w:rFonts w:ascii="Times New Roman" w:eastAsia="Times New Roman" w:hAnsi="Times New Roman" w:cs="Times New Roman"/>
-        </w:rPr>
-        <w:t>Figure 2</w:t>
-      </w:r>
-      <w:r>
-        <w:rPr>
-          <w:rFonts w:ascii="Times New Roman" w:eastAsia="Times New Roman" w:hAnsi="Times New Roman" w:cs="Times New Roman"/>
-        </w:rPr>
-        <w:t>.</w:t>
-      </w:r>
-      <w:r>
-        <w:rPr>
-          <w:rFonts w:ascii="Times New Roman" w:hAnsi="Times New Roman" w:cs="Times New Roman"/>
-        </w:rPr>
-        <w:t>)</w:t>
-      </w:r>
-    </w:p>
-    <w:p>
-      <w:pPr>
-        <w:spacing w:line="480" w:lineRule="auto"/>
-        <w:jc w:val="center"/>
-        <w:rPr>
-          <w:rFonts w:ascii="Times New Roman" w:hAnsi="Times New Roman" w:cs="Times New Roman"/>
-        </w:rPr>
-      </w:pPr>
-      <w:r>
-        <w:rPr>
-          <w:rFonts w:ascii="Times New Roman" w:hAnsi="Times New Roman" w:cs="Times New Roman"/>
-          <w:noProof/>
-        </w:rPr>
         <w:drawing>
-          <wp:inline distT="0" distB="0" distL="0" distR="0" wp14:anchorId="1F76A2E2" wp14:editId="255372FF">
+          <wp:inline distT="0" distB="0" distL="0" distR="0" wp14:anchorId="58C2C245" wp14:editId="42A3B326">
             <wp:extent cx="3090545" cy="2009546"/>
             <wp:effectExtent l="0" t="0" r="0" b="0"/>
             <wp:docPr id="1" name="圖片 1"/>
@@ -927,7 +929,7 @@
     </w:p>
     <w:p>
       <w:pPr>
-        <w:pStyle w:val="a3"/>
+        <w:pStyle w:val="ListParagraph"/>
         <w:numPr>
           <w:ilvl w:val="0"/>
           <w:numId w:val="3"/>
@@ -944,13 +946,12 @@
           <w:rFonts w:ascii="Times New Roman" w:hAnsi="Times New Roman" w:cs="Times New Roman"/>
           <w:b/>
         </w:rPr>
-        <w:lastRenderedPageBreak/>
         <w:t>HW/SW used</w:t>
       </w:r>
     </w:p>
     <w:p>
       <w:pPr>
-        <w:pStyle w:val="a3"/>
+        <w:pStyle w:val="ListParagraph"/>
         <w:spacing w:line="480" w:lineRule="auto"/>
         <w:ind w:left="480"/>
         <w:jc w:val="both"/>
@@ -1008,7 +1009,7 @@
           <w:noProof/>
         </w:rPr>
         <w:drawing>
-          <wp:inline distT="0" distB="0" distL="0" distR="0" wp14:anchorId="0D6F71A3" wp14:editId="07673B42">
+          <wp:inline distT="0" distB="0" distL="0" distR="0" wp14:anchorId="1D1C89BB" wp14:editId="6ADC8500">
             <wp:extent cx="3436536" cy="2669558"/>
             <wp:effectExtent l="0" t="0" r="5715" b="0"/>
             <wp:docPr id="3" name="Picture 3" descr="eb-deployment-java"/>
@@ -1084,12 +1085,10 @@
           <w:rFonts w:ascii="Times New Roman" w:eastAsia="Times New Roman" w:hAnsi="Times New Roman" w:cs="Times New Roman"/>
         </w:rPr>
       </w:pPr>
-      <w:bookmarkStart w:id="0" w:name="_GoBack"/>
-      <w:bookmarkEnd w:id="0"/>
-    </w:p>
-    <w:p>
-      <w:pPr>
-        <w:pStyle w:val="a3"/>
+    </w:p>
+    <w:p>
+      <w:pPr>
+        <w:pStyle w:val="ListParagraph"/>
         <w:numPr>
           <w:ilvl w:val="0"/>
           <w:numId w:val="3"/>
@@ -1118,7 +1117,7 @@
     </w:p>
     <w:p>
       <w:pPr>
-        <w:pStyle w:val="a3"/>
+        <w:pStyle w:val="ListParagraph"/>
         <w:spacing w:line="480" w:lineRule="auto"/>
         <w:ind w:left="480"/>
         <w:jc w:val="both"/>
@@ -1135,7 +1134,7 @@
     </w:p>
     <w:p>
       <w:pPr>
-        <w:pStyle w:val="a3"/>
+        <w:pStyle w:val="ListParagraph"/>
         <w:numPr>
           <w:ilvl w:val="0"/>
           <w:numId w:val="3"/>
@@ -1157,7 +1156,7 @@
     </w:p>
     <w:p>
       <w:pPr>
-        <w:pStyle w:val="a3"/>
+        <w:pStyle w:val="ListParagraph"/>
         <w:spacing w:line="480" w:lineRule="auto"/>
         <w:ind w:left="480"/>
         <w:jc w:val="both"/>
@@ -1210,6 +1209,7 @@
           <w:sz w:val="32"/>
           <w:szCs w:val="32"/>
         </w:rPr>
+        <w:lastRenderedPageBreak/>
         <w:t>Functional</w:t>
       </w:r>
       <w:r>
@@ -1277,16 +1277,18 @@
           <w:rFonts w:ascii="Times New Roman" w:hAnsi="Times New Roman" w:cs="Times New Roman"/>
           <w:bCs/>
         </w:rPr>
-        <w:t xml:space="preserve">Our application is targeted towards consumers, and we will keep track of registered accounts using Google’s Identity Platform. Users can access our application using a URL which they can access through their browser. Hosting our application on AWS will allow for this. The Identity platform incorporates a sign-in API where users can create an account on our application using their existing Gmail account. Users will have limited read and write capabilities. They will have the ability to query stock information from the GUI and based on their preferences, add the stock </w:t>
-      </w:r>
-      <w:r>
+        <w:t xml:space="preserve">Our application is targeted towards consumers, and we will keep track of registered accounts using Google’s Identity Platform. Users can access our application using a URL which they can access through their browser. Hosting our application on AWS will allow for this. The Identity platform incorporates a sign-in API where users can create an account on our application using their existing Gmail account. Users will have limited read and write capabilities. They will have the ability to query stock information from the GUI and based on their preferences, add the stock to their own watchlist. This watchlist is the only entity that users will have read, write, and delete capabilities for. The watchlist will be modeled using a table in the SQL database which will be associated with a user’s unique PID, which will be generated upon account creation. Query results will also be stored, and users will have ONLY READ CAPABILITIES. </w:t>
+      </w:r>
+    </w:p>
+    <w:p>
+      <w:pPr>
+        <w:spacing w:line="480" w:lineRule="auto"/>
+        <w:jc w:val="both"/>
         <w:rPr>
           <w:rFonts w:ascii="Times New Roman" w:hAnsi="Times New Roman" w:cs="Times New Roman"/>
           <w:bCs/>
         </w:rPr>
-        <w:lastRenderedPageBreak/>
-        <w:t xml:space="preserve">to their own watchlist. This watchlist is the only entity that users will have read, write, and delete capabilities for. The watchlist will be modeled using a table in the SQL database which will be associated with a user’s unique PID, which will be generated upon account creation. Query results will also be stored, and users will have ONLY READ CAPABILITIES. </w:t>
-      </w:r>
+      </w:pPr>
     </w:p>
     <w:p>
       <w:pPr>
@@ -1297,47 +1299,37 @@
           <w:bCs/>
         </w:rPr>
       </w:pPr>
-    </w:p>
-    <w:p>
-      <w:pPr>
-        <w:spacing w:line="480" w:lineRule="auto"/>
-        <w:jc w:val="both"/>
+      <w:r>
         <w:rPr>
           <w:rFonts w:ascii="Times New Roman" w:hAnsi="Times New Roman" w:cs="Times New Roman"/>
           <w:bCs/>
         </w:rPr>
-      </w:pPr>
-      <w:r>
-        <w:rPr>
-          <w:rFonts w:ascii="Times New Roman" w:hAnsi="Times New Roman" w:cs="Times New Roman"/>
+        <w:t xml:space="preserve">Functions: </w:t>
+      </w:r>
+    </w:p>
+    <w:p>
+      <w:pPr>
+        <w:pStyle w:val="ListParagraph"/>
+        <w:spacing w:line="480" w:lineRule="auto"/>
+        <w:jc w:val="both"/>
+        <w:rPr>
+          <w:rFonts w:ascii="Times New Roman" w:hAnsi="Times New Roman" w:cs="Times New Roman"/>
+          <w:b/>
           <w:bCs/>
         </w:rPr>
-        <w:t xml:space="preserve">Functions: </w:t>
-      </w:r>
-    </w:p>
-    <w:p>
-      <w:pPr>
-        <w:pStyle w:val="a3"/>
-        <w:spacing w:line="480" w:lineRule="auto"/>
-        <w:jc w:val="both"/>
+      </w:pPr>
+      <w:r>
         <w:rPr>
           <w:rFonts w:ascii="Times New Roman" w:hAnsi="Times New Roman" w:cs="Times New Roman"/>
           <w:b/>
           <w:bCs/>
         </w:rPr>
-      </w:pPr>
-      <w:r>
-        <w:rPr>
-          <w:rFonts w:ascii="Times New Roman" w:hAnsi="Times New Roman" w:cs="Times New Roman"/>
-          <w:b/>
-          <w:bCs/>
-        </w:rPr>
         <w:t xml:space="preserve">Search for Stock Information </w:t>
       </w:r>
     </w:p>
     <w:p>
       <w:pPr>
-        <w:pStyle w:val="a3"/>
+        <w:pStyle w:val="ListParagraph"/>
         <w:numPr>
           <w:ilvl w:val="0"/>
           <w:numId w:val="1"/>
@@ -1357,7 +1349,7 @@
     </w:p>
     <w:p>
       <w:pPr>
-        <w:pStyle w:val="a3"/>
+        <w:pStyle w:val="ListParagraph"/>
         <w:numPr>
           <w:ilvl w:val="0"/>
           <w:numId w:val="1"/>
@@ -1377,7 +1369,7 @@
     </w:p>
     <w:p>
       <w:pPr>
-        <w:pStyle w:val="a3"/>
+        <w:pStyle w:val="ListParagraph"/>
         <w:spacing w:line="480" w:lineRule="auto"/>
         <w:jc w:val="both"/>
         <w:rPr>
@@ -1397,7 +1389,7 @@
     </w:p>
     <w:p>
       <w:pPr>
-        <w:pStyle w:val="a3"/>
+        <w:pStyle w:val="ListParagraph"/>
         <w:numPr>
           <w:ilvl w:val="0"/>
           <w:numId w:val="1"/>
@@ -1417,7 +1409,7 @@
     </w:p>
     <w:p>
       <w:pPr>
-        <w:pStyle w:val="a3"/>
+        <w:pStyle w:val="ListParagraph"/>
         <w:numPr>
           <w:ilvl w:val="0"/>
           <w:numId w:val="1"/>
@@ -1437,7 +1429,7 @@
     </w:p>
     <w:p>
       <w:pPr>
-        <w:pStyle w:val="a3"/>
+        <w:pStyle w:val="ListParagraph"/>
         <w:numPr>
           <w:ilvl w:val="0"/>
           <w:numId w:val="1"/>
@@ -1452,12 +1444,13 @@
         <w:rPr>
           <w:rFonts w:ascii="Times New Roman" w:hAnsi="Times New Roman" w:cs="Times New Roman"/>
         </w:rPr>
+        <w:lastRenderedPageBreak/>
         <w:t>Users’ READ ONLY capabilities of all search results</w:t>
       </w:r>
     </w:p>
     <w:p>
       <w:pPr>
-        <w:pStyle w:val="a3"/>
+        <w:pStyle w:val="ListParagraph"/>
         <w:spacing w:line="480" w:lineRule="auto"/>
         <w:jc w:val="both"/>
         <w:rPr>
@@ -1477,7 +1470,7 @@
     </w:p>
     <w:p>
       <w:pPr>
-        <w:pStyle w:val="a3"/>
+        <w:pStyle w:val="ListParagraph"/>
         <w:numPr>
           <w:ilvl w:val="0"/>
           <w:numId w:val="1"/>
@@ -1517,7 +1510,7 @@
     </w:p>
     <w:p>
       <w:pPr>
-        <w:pStyle w:val="a3"/>
+        <w:pStyle w:val="ListParagraph"/>
         <w:numPr>
           <w:ilvl w:val="0"/>
           <w:numId w:val="1"/>
@@ -1537,7 +1530,7 @@
     </w:p>
     <w:p>
       <w:pPr>
-        <w:pStyle w:val="a3"/>
+        <w:pStyle w:val="ListParagraph"/>
         <w:numPr>
           <w:ilvl w:val="0"/>
           <w:numId w:val="1"/>
@@ -1557,7 +1550,7 @@
     </w:p>
     <w:p>
       <w:pPr>
-        <w:pStyle w:val="a3"/>
+        <w:pStyle w:val="ListParagraph"/>
         <w:spacing w:line="480" w:lineRule="auto"/>
         <w:jc w:val="both"/>
         <w:rPr>
@@ -1577,7 +1570,7 @@
     </w:p>
     <w:p>
       <w:pPr>
-        <w:pStyle w:val="a3"/>
+        <w:pStyle w:val="ListParagraph"/>
         <w:numPr>
           <w:ilvl w:val="0"/>
           <w:numId w:val="1"/>
@@ -1592,13 +1585,12 @@
         <w:rPr>
           <w:rFonts w:ascii="Times New Roman" w:hAnsi="Times New Roman" w:cs="Times New Roman"/>
         </w:rPr>
-        <w:lastRenderedPageBreak/>
         <w:t>User’s should be able to remove a stock from their own watchlist by entering the ticker of the stock they want to delete</w:t>
       </w:r>
     </w:p>
     <w:p>
       <w:pPr>
-        <w:pStyle w:val="a3"/>
+        <w:pStyle w:val="ListParagraph"/>
         <w:numPr>
           <w:ilvl w:val="0"/>
           <w:numId w:val="1"/>
@@ -1618,7 +1610,7 @@
     </w:p>
     <w:p>
       <w:pPr>
-        <w:pStyle w:val="a3"/>
+        <w:pStyle w:val="ListParagraph"/>
         <w:numPr>
           <w:ilvl w:val="0"/>
           <w:numId w:val="1"/>
@@ -1658,7 +1650,7 @@
     </w:p>
     <w:p>
       <w:pPr>
-        <w:pStyle w:val="a3"/>
+        <w:pStyle w:val="ListParagraph"/>
         <w:numPr>
           <w:ilvl w:val="0"/>
           <w:numId w:val="1"/>
@@ -1680,7 +1672,7 @@
     </w:p>
     <w:p>
       <w:pPr>
-        <w:pStyle w:val="a3"/>
+        <w:pStyle w:val="ListParagraph"/>
         <w:numPr>
           <w:ilvl w:val="0"/>
           <w:numId w:val="1"/>
@@ -1702,7 +1694,7 @@
     </w:p>
     <w:p>
       <w:pPr>
-        <w:pStyle w:val="a3"/>
+        <w:pStyle w:val="ListParagraph"/>
         <w:spacing w:line="480" w:lineRule="auto"/>
         <w:jc w:val="both"/>
         <w:rPr>
@@ -1722,7 +1714,7 @@
     </w:p>
     <w:p>
       <w:pPr>
-        <w:pStyle w:val="a3"/>
+        <w:pStyle w:val="ListParagraph"/>
         <w:numPr>
           <w:ilvl w:val="0"/>
           <w:numId w:val="1"/>
@@ -1744,7 +1736,7 @@
     </w:p>
     <w:p>
       <w:pPr>
-        <w:pStyle w:val="a3"/>
+        <w:pStyle w:val="ListParagraph"/>
         <w:numPr>
           <w:ilvl w:val="0"/>
           <w:numId w:val="1"/>
@@ -1761,6 +1753,7 @@
         <w:rPr>
           <w:rFonts w:ascii="Times New Roman" w:hAnsi="Times New Roman" w:cs="Times New Roman"/>
         </w:rPr>
+        <w:lastRenderedPageBreak/>
         <w:t xml:space="preserve">The system shall be able to query from the </w:t>
       </w:r>
       <w:proofErr w:type="spellStart"/>
@@ -1780,7 +1773,7 @@
     </w:p>
     <w:p>
       <w:pPr>
-        <w:pStyle w:val="a3"/>
+        <w:pStyle w:val="ListParagraph"/>
         <w:spacing w:line="480" w:lineRule="auto"/>
         <w:ind w:left="0"/>
         <w:jc w:val="both"/>
@@ -1802,7 +1795,7 @@
     </w:p>
     <w:p>
       <w:pPr>
-        <w:pStyle w:val="a3"/>
+        <w:pStyle w:val="ListParagraph"/>
         <w:numPr>
           <w:ilvl w:val="0"/>
           <w:numId w:val="4"/>
@@ -1829,7 +1822,7 @@
     </w:p>
     <w:p>
       <w:pPr>
-        <w:pStyle w:val="a3"/>
+        <w:pStyle w:val="ListParagraph"/>
         <w:numPr>
           <w:ilvl w:val="0"/>
           <w:numId w:val="4"/>
@@ -1864,7 +1857,7 @@
     </w:p>
     <w:p>
       <w:pPr>
-        <w:pStyle w:val="a3"/>
+        <w:pStyle w:val="ListParagraph"/>
         <w:numPr>
           <w:ilvl w:val="0"/>
           <w:numId w:val="4"/>
@@ -1886,7 +1879,21 @@
         <w:rPr>
           <w:rFonts w:ascii="Times New Roman" w:hAnsi="Times New Roman" w:cs="Times New Roman"/>
         </w:rPr>
-        <w:t xml:space="preserve">: using MySQL and JDBC, to store stocks information and personal stocks watchlists. </w:t>
+        <w:t xml:space="preserve">: using MySQL </w:t>
+      </w:r>
+      <w:r>
+        <w:rPr>
+          <w:rFonts w:ascii="Times New Roman" w:hAnsi="Times New Roman" w:cs="Times New Roman"/>
+        </w:rPr>
+        <w:t>and React</w:t>
+      </w:r>
+      <w:bookmarkStart w:id="0" w:name="_GoBack"/>
+      <w:bookmarkEnd w:id="0"/>
+      <w:r>
+        <w:rPr>
+          <w:rFonts w:ascii="Times New Roman" w:hAnsi="Times New Roman" w:cs="Times New Roman"/>
+        </w:rPr>
+        <w:t xml:space="preserve">, to store stocks information and personal stocks watchlists. </w:t>
       </w:r>
     </w:p>
     <w:p>
@@ -1927,14 +1934,7 @@
         <w:rPr>
           <w:rFonts w:ascii="Times New Roman" w:hAnsi="Times New Roman" w:cs="Times New Roman"/>
         </w:rPr>
-        <w:t xml:space="preserve">A second non-functional requirement is an issue regarding the security of user data. When our users create a new account, their information, such as user id, password, and email need to be </w:t>
-      </w:r>
-      <w:r>
-        <w:rPr>
-          <w:rFonts w:ascii="Times New Roman" w:hAnsi="Times New Roman" w:cs="Times New Roman"/>
-        </w:rPr>
-        <w:lastRenderedPageBreak/>
-        <w:t>stored in a secure location. To</w:t>
+        <w:t>A second non-functional requirement is an issue regarding the security of user data. When our users create a new account, their information, such as user id, password, and email need to be stored in a secure location. To</w:t>
       </w:r>
       <w:r>
         <w:rPr>
@@ -2011,7 +2011,7 @@
         <w:ind w:left="480" w:hanging="480"/>
       </w:pPr>
       <w:rPr>
-        <w:rFonts w:ascii="Times New Roman" w:eastAsia="新細明體" w:hAnsi="Times New Roman" w:cs="Times New Roman" w:hint="default"/>
+        <w:rFonts w:ascii="Times New Roman" w:eastAsia="PMingLiU" w:hAnsi="Times New Roman" w:cs="Times New Roman" w:hint="default"/>
       </w:rPr>
     </w:lvl>
     <w:lvl w:ilvl="1" w:tplc="04090003" w:tentative="1">
@@ -2124,7 +2124,7 @@
         <w:ind w:left="534" w:hanging="480"/>
       </w:pPr>
       <w:rPr>
-        <w:rFonts w:ascii="Times New Roman" w:eastAsia="新細明體" w:hAnsi="Times New Roman" w:cs="Times New Roman" w:hint="default"/>
+        <w:rFonts w:ascii="Times New Roman" w:eastAsia="PMingLiU" w:hAnsi="Times New Roman" w:cs="Times New Roman" w:hint="default"/>
       </w:rPr>
     </w:lvl>
     <w:lvl w:ilvl="1" w:tplc="04090003" w:tentative="1">
@@ -2350,7 +2350,7 @@
         <w:ind w:left="480" w:hanging="480"/>
       </w:pPr>
       <w:rPr>
-        <w:rFonts w:ascii="Times New Roman" w:eastAsia="新細明體" w:hAnsi="Times New Roman" w:cs="Times New Roman" w:hint="default"/>
+        <w:rFonts w:ascii="Times New Roman" w:eastAsia="PMingLiU" w:hAnsi="Times New Roman" w:cs="Times New Roman" w:hint="default"/>
       </w:rPr>
     </w:lvl>
     <w:lvl w:ilvl="1" w:tplc="04090003" w:tentative="1">
@@ -2479,7 +2479,7 @@
     </w:rPrDefault>
     <w:pPrDefault/>
   </w:docDefaults>
-  <w:latentStyles w:defLockedState="0" w:defUIPriority="99" w:defSemiHidden="0" w:defUnhideWhenUsed="0" w:defQFormat="0" w:count="375">
+  <w:latentStyles w:defLockedState="0" w:defUIPriority="99" w:defSemiHidden="0" w:defUnhideWhenUsed="0" w:defQFormat="0" w:count="376">
     <w:lsdException w:name="Normal" w:uiPriority="0" w:qFormat="1"/>
     <w:lsdException w:name="heading 1" w:uiPriority="9" w:qFormat="1"/>
     <w:lsdException w:name="heading 2" w:semiHidden="1" w:uiPriority="9" w:unhideWhenUsed="1" w:qFormat="1"/>
@@ -2585,7 +2585,6 @@
     <w:lsdException w:name="HTML Sample" w:semiHidden="1" w:unhideWhenUsed="1"/>
     <w:lsdException w:name="HTML Typewriter" w:semiHidden="1" w:unhideWhenUsed="1"/>
     <w:lsdException w:name="HTML Variable" w:semiHidden="1" w:unhideWhenUsed="1"/>
-    <w:lsdException w:name="Normal Table" w:semiHidden="1" w:unhideWhenUsed="1"/>
     <w:lsdException w:name="annotation subject" w:semiHidden="1" w:unhideWhenUsed="1"/>
     <w:lsdException w:name="No List" w:semiHidden="1" w:unhideWhenUsed="1"/>
     <w:lsdException w:name="Outline List 1" w:semiHidden="1" w:unhideWhenUsed="1"/>
@@ -2632,10 +2631,8 @@
     <w:lsdException w:name="Table Subtle 2" w:semiHidden="1" w:unhideWhenUsed="1"/>
     <w:lsdException w:name="Table Web 1" w:semiHidden="1" w:unhideWhenUsed="1"/>
     <w:lsdException w:name="Table Web 2" w:semiHidden="1" w:unhideWhenUsed="1"/>
-    <w:lsdException w:name="Table Web 3" w:semiHidden="1" w:unhideWhenUsed="1"/>
     <w:lsdException w:name="Balloon Text" w:semiHidden="1" w:unhideWhenUsed="1"/>
     <w:lsdException w:name="Table Grid" w:uiPriority="39"/>
-    <w:lsdException w:name="Table Theme" w:semiHidden="1" w:unhideWhenUsed="1"/>
     <w:lsdException w:name="Placeholder Text" w:semiHidden="1"/>
     <w:lsdException w:name="No Spacing" w:uiPriority="1" w:qFormat="1"/>
     <w:lsdException w:name="Light Shading" w:uiPriority="60"/>
@@ -2855,8 +2852,9 @@
     <w:lsdException w:name="Smart Hyperlink" w:semiHidden="1" w:unhideWhenUsed="1"/>
     <w:lsdException w:name="Hashtag" w:semiHidden="1" w:unhideWhenUsed="1"/>
     <w:lsdException w:name="Unresolved Mention" w:semiHidden="1" w:unhideWhenUsed="1"/>
+    <w:lsdException w:name="Smart Link" w:semiHidden="1" w:unhideWhenUsed="1"/>
   </w:latentStyles>
-  <w:style w:type="paragraph" w:default="1" w:styleId="a">
+  <w:style w:type="paragraph" w:default="1" w:styleId="Normal">
     <w:name w:val="Normal"/>
     <w:qFormat/>
     <w:rsid w:val="0058566A"/>
@@ -2865,13 +2863,13 @@
       <w:lang w:eastAsia="en-US"/>
     </w:rPr>
   </w:style>
-  <w:style w:type="character" w:default="1" w:styleId="a0">
+  <w:style w:type="character" w:default="1" w:styleId="DefaultParagraphFont">
     <w:name w:val="Default Paragraph Font"/>
     <w:uiPriority w:val="1"/>
     <w:semiHidden/>
     <w:unhideWhenUsed/>
   </w:style>
-  <w:style w:type="table" w:default="1" w:styleId="a1">
+  <w:style w:type="table" w:default="1" w:styleId="TableNormal">
     <w:name w:val="Normal Table"/>
     <w:uiPriority w:val="99"/>
     <w:semiHidden/>
@@ -2886,15 +2884,15 @@
       </w:tblCellMar>
     </w:tblPr>
   </w:style>
-  <w:style w:type="numbering" w:default="1" w:styleId="a2">
+  <w:style w:type="numbering" w:default="1" w:styleId="NoList">
     <w:name w:val="No List"/>
     <w:uiPriority w:val="99"/>
     <w:semiHidden/>
     <w:unhideWhenUsed/>
   </w:style>
-  <w:style w:type="paragraph" w:styleId="a3">
+  <w:style w:type="paragraph" w:styleId="ListParagraph">
     <w:name w:val="List Paragraph"/>
-    <w:basedOn w:val="a"/>
+    <w:basedOn w:val="Normal"/>
     <w:uiPriority w:val="34"/>
     <w:qFormat/>
     <w:rsid w:val="0058566A"/>
@@ -2903,29 +2901,29 @@
       <w:contextualSpacing/>
     </w:pPr>
   </w:style>
-  <w:style w:type="paragraph" w:styleId="a4">
+  <w:style w:type="paragraph" w:styleId="BalloonText">
     <w:name w:val="Balloon Text"/>
-    <w:basedOn w:val="a"/>
-    <w:link w:val="a5"/>
+    <w:basedOn w:val="Normal"/>
+    <w:link w:val="BalloonTextChar"/>
     <w:uiPriority w:val="99"/>
     <w:semiHidden/>
     <w:unhideWhenUsed/>
     <w:rsid w:val="0058566A"/>
     <w:rPr>
-      <w:rFonts w:ascii="新細明體" w:eastAsia="新細明體"/>
+      <w:rFonts w:ascii="PMingLiU" w:eastAsia="PMingLiU"/>
       <w:sz w:val="18"/>
       <w:szCs w:val="18"/>
     </w:rPr>
   </w:style>
-  <w:style w:type="character" w:customStyle="1" w:styleId="a5">
-    <w:name w:val="註解方塊文字 字元"/>
-    <w:basedOn w:val="a0"/>
-    <w:link w:val="a4"/>
+  <w:style w:type="character" w:customStyle="1" w:styleId="BalloonTextChar">
+    <w:name w:val="Balloon Text Char"/>
+    <w:basedOn w:val="DefaultParagraphFont"/>
+    <w:link w:val="BalloonText"/>
     <w:uiPriority w:val="99"/>
     <w:semiHidden/>
     <w:rsid w:val="0058566A"/>
     <w:rPr>
-      <w:rFonts w:ascii="新細明體" w:eastAsia="新細明體"/>
+      <w:rFonts w:ascii="PMingLiU" w:eastAsia="PMingLiU"/>
       <w:kern w:val="0"/>
       <w:sz w:val="18"/>
       <w:szCs w:val="18"/>

</xml_diff>